<commit_message>
second try to reupload CV word
</commit_message>
<xml_diff>
--- a/CV_Maximilian_Schmidt_Academic.docx
+++ b/CV_Maximilian_Schmidt_Academic.docx
@@ -129,6 +129,17 @@
         </w:rPr>
         <w:t>:</w:t>
       </w:r>
+      <w:r>
+        <w:rPr>
+          <w:rFonts w:ascii="Agency FB" w:hAnsi="Agency FB" w:cstheme="minorHAnsi"/>
+          <w:b/>
+          <w:bCs/>
+          <w:color w:val="2F5496" w:themeColor="accent1" w:themeShade="BF"/>
+          <w:sz w:val="28"/>
+          <w:szCs w:val="28"/>
+        </w:rPr>
+        <w:t xml:space="preserve"> </w:t>
+      </w:r>
     </w:p>
     <w:p>
       <w:pPr>
@@ -229,14 +240,35 @@
           <w:lang w:val="en-US"/>
         </w:rPr>
       </w:pPr>
-      <w:r>
-        <w:rPr>
-          <w:rFonts w:cstheme="minorHAnsi"/>
-          <w:b/>
-          <w:bCs/>
-          <w:lang w:val="en-US"/>
-        </w:rPr>
-        <w:t>Onur G</w:t>
+      <w:proofErr w:type="spellStart"/>
+      <w:r>
+        <w:rPr>
+          <w:rFonts w:cstheme="minorHAnsi"/>
+          <w:b/>
+          <w:bCs/>
+          <w:lang w:val="en-US"/>
+        </w:rPr>
+        <w:t>Onur</w:t>
+      </w:r>
+      <w:proofErr w:type="spellEnd"/>
+      <w:r>
+        <w:rPr>
+          <w:rFonts w:cstheme="minorHAnsi"/>
+          <w:b/>
+          <w:bCs/>
+          <w:lang w:val="en-US"/>
+        </w:rPr>
+        <w:t xml:space="preserve"> </w:t>
+      </w:r>
+      <w:proofErr w:type="spellStart"/>
+      <w:r>
+        <w:rPr>
+          <w:rFonts w:cstheme="minorHAnsi"/>
+          <w:b/>
+          <w:bCs/>
+          <w:lang w:val="en-US"/>
+        </w:rPr>
+        <w:t>G</w:t>
       </w:r>
       <w:r>
         <w:rPr>
@@ -290,7 +322,17 @@
           <w:bCs/>
           <w:lang w:val="en-US"/>
         </w:rPr>
-        <w:t>n Lab for Biological Psychology</w:t>
+        <w:t>n</w:t>
+      </w:r>
+      <w:proofErr w:type="spellEnd"/>
+      <w:r>
+        <w:rPr>
+          <w:rFonts w:cstheme="minorHAnsi"/>
+          <w:b/>
+          <w:bCs/>
+          <w:lang w:val="en-US"/>
+        </w:rPr>
+        <w:t xml:space="preserve"> Lab for Biological Psychology</w:t>
       </w:r>
     </w:p>
     <w:p>
@@ -382,7 +424,21 @@
         <w:rPr>
           <w:rFonts w:cstheme="minorHAnsi"/>
         </w:rPr>
-        <w:t xml:space="preserve">electrophysiological and behavioral </w:t>
+        <w:t xml:space="preserve">electrophysiological and </w:t>
+      </w:r>
+      <w:proofErr w:type="spellStart"/>
+      <w:r>
+        <w:rPr>
+          <w:rFonts w:cstheme="minorHAnsi"/>
+        </w:rPr>
+        <w:t>behavioral</w:t>
+      </w:r>
+      <w:proofErr w:type="spellEnd"/>
+      <w:r>
+        <w:rPr>
+          <w:rFonts w:cstheme="minorHAnsi"/>
+        </w:rPr>
+        <w:t xml:space="preserve"> </w:t>
       </w:r>
       <w:r>
         <w:rPr>
@@ -440,8 +496,18 @@
           <w:b/>
           <w:bCs/>
         </w:rPr>
-        <w:t>, Supervisor: Dr. Theresa Entringer</w:t>
-      </w:r>
+        <w:t xml:space="preserve">, Supervisor: Dr. Theresa </w:t>
+      </w:r>
+      <w:proofErr w:type="spellStart"/>
+      <w:r>
+        <w:rPr>
+          <w:rFonts w:cstheme="minorHAnsi"/>
+          <w:b/>
+          <w:bCs/>
+        </w:rPr>
+        <w:t>Entringer</w:t>
+      </w:r>
+      <w:proofErr w:type="spellEnd"/>
     </w:p>
     <w:p>
       <w:pPr>
@@ -620,7 +686,21 @@
         <w:rPr>
           <w:rFonts w:cstheme="minorHAnsi"/>
         </w:rPr>
-        <w:t xml:space="preserve"> electrophysiological and behavioral data from pigeons in a stimulus discrimination paradigm. Conducting histology and </w:t>
+        <w:t xml:space="preserve"> electrophysiological and </w:t>
+      </w:r>
+      <w:proofErr w:type="spellStart"/>
+      <w:r>
+        <w:rPr>
+          <w:rFonts w:cstheme="minorHAnsi"/>
+        </w:rPr>
+        <w:t>behavioral</w:t>
+      </w:r>
+      <w:proofErr w:type="spellEnd"/>
+      <w:r>
+        <w:rPr>
+          <w:rFonts w:cstheme="minorHAnsi"/>
+        </w:rPr>
+        <w:t xml:space="preserve"> data from pigeons in a stimulus discrimination paradigm. Conducting histology and </w:t>
       </w:r>
       <w:r>
         <w:rPr>
@@ -724,7 +804,25 @@
           <w:b/>
           <w:bCs/>
         </w:rPr>
-        <w:t>Birgit Leyendecker Lab for Developmental Psychology</w:t>
+        <w:t xml:space="preserve">Birgit </w:t>
+      </w:r>
+      <w:proofErr w:type="spellStart"/>
+      <w:r>
+        <w:rPr>
+          <w:rFonts w:cstheme="minorHAnsi"/>
+          <w:b/>
+          <w:bCs/>
+        </w:rPr>
+        <w:t>Leyendecker</w:t>
+      </w:r>
+      <w:proofErr w:type="spellEnd"/>
+      <w:r>
+        <w:rPr>
+          <w:rFonts w:cstheme="minorHAnsi"/>
+          <w:b/>
+          <w:bCs/>
+        </w:rPr>
+        <w:t xml:space="preserve"> Lab for Developmental Psychology</w:t>
       </w:r>
     </w:p>
     <w:p>
@@ -792,7 +890,21 @@
         <w:rPr>
           <w:rFonts w:cstheme="minorHAnsi"/>
         </w:rPr>
-        <w:t xml:space="preserve">Data management, visualization and analysis of multi-level data from a longitudinal study using R. The project aimed at comparing language development in preschool children </w:t>
+        <w:t xml:space="preserve">Data management, </w:t>
+      </w:r>
+      <w:proofErr w:type="gramStart"/>
+      <w:r>
+        <w:rPr>
+          <w:rFonts w:cstheme="minorHAnsi"/>
+        </w:rPr>
+        <w:t>visualization</w:t>
+      </w:r>
+      <w:proofErr w:type="gramEnd"/>
+      <w:r>
+        <w:rPr>
+          <w:rFonts w:cstheme="minorHAnsi"/>
+        </w:rPr>
+        <w:t xml:space="preserve"> and analysis of multi-level data from a longitudinal study using R. The project aimed at comparing language development in preschool children </w:t>
       </w:r>
       <w:r>
         <w:rPr>
@@ -861,7 +973,67 @@
           <w:bCs/>
           <w:lang w:val="en-US"/>
         </w:rPr>
-        <w:t>cholarship Foundation (Studienstiftung des deutschen Volkes)</w:t>
+        <w:t>cholarship Foundation (</w:t>
+      </w:r>
+      <w:proofErr w:type="spellStart"/>
+      <w:r>
+        <w:rPr>
+          <w:rFonts w:cstheme="minorHAnsi"/>
+          <w:b/>
+          <w:bCs/>
+          <w:lang w:val="en-US"/>
+        </w:rPr>
+        <w:t>Studienstiftung</w:t>
+      </w:r>
+      <w:proofErr w:type="spellEnd"/>
+      <w:r>
+        <w:rPr>
+          <w:rFonts w:cstheme="minorHAnsi"/>
+          <w:b/>
+          <w:bCs/>
+          <w:lang w:val="en-US"/>
+        </w:rPr>
+        <w:t xml:space="preserve"> des </w:t>
+      </w:r>
+      <w:proofErr w:type="spellStart"/>
+      <w:r>
+        <w:rPr>
+          <w:rFonts w:cstheme="minorHAnsi"/>
+          <w:b/>
+          <w:bCs/>
+          <w:lang w:val="en-US"/>
+        </w:rPr>
+        <w:t>deutschen</w:t>
+      </w:r>
+      <w:proofErr w:type="spellEnd"/>
+      <w:r>
+        <w:rPr>
+          <w:rFonts w:cstheme="minorHAnsi"/>
+          <w:b/>
+          <w:bCs/>
+          <w:lang w:val="en-US"/>
+        </w:rPr>
+        <w:t xml:space="preserve"> </w:t>
+      </w:r>
+      <w:proofErr w:type="spellStart"/>
+      <w:r>
+        <w:rPr>
+          <w:rFonts w:cstheme="minorHAnsi"/>
+          <w:b/>
+          <w:bCs/>
+          <w:lang w:val="en-US"/>
+        </w:rPr>
+        <w:t>Volkes</w:t>
+      </w:r>
+      <w:proofErr w:type="spellEnd"/>
+      <w:r>
+        <w:rPr>
+          <w:rFonts w:cstheme="minorHAnsi"/>
+          <w:b/>
+          <w:bCs/>
+          <w:lang w:val="en-US"/>
+        </w:rPr>
+        <w:t>)</w:t>
       </w:r>
     </w:p>
     <w:p>
@@ -1047,8 +1219,36 @@
           <w:b/>
           <w:bCs/>
         </w:rPr>
-        <w:t>Professor Maike Luhmann</w:t>
-      </w:r>
+        <w:t xml:space="preserve">Professor </w:t>
+      </w:r>
+      <w:proofErr w:type="spellStart"/>
+      <w:r>
+        <w:rPr>
+          <w:rFonts w:cstheme="minorHAnsi"/>
+          <w:b/>
+          <w:bCs/>
+        </w:rPr>
+        <w:t>Maike</w:t>
+      </w:r>
+      <w:proofErr w:type="spellEnd"/>
+      <w:r>
+        <w:rPr>
+          <w:rFonts w:cstheme="minorHAnsi"/>
+          <w:b/>
+          <w:bCs/>
+        </w:rPr>
+        <w:t xml:space="preserve"> </w:t>
+      </w:r>
+      <w:proofErr w:type="spellStart"/>
+      <w:r>
+        <w:rPr>
+          <w:rFonts w:cstheme="minorHAnsi"/>
+          <w:b/>
+          <w:bCs/>
+        </w:rPr>
+        <w:t>Luhmann</w:t>
+      </w:r>
+      <w:proofErr w:type="spellEnd"/>
     </w:p>
     <w:p>
       <w:pPr>
@@ -1131,7 +1331,23 @@
           <w:rFonts w:cstheme="minorHAnsi"/>
           <w:lang w:val="en-US"/>
         </w:rPr>
-        <w:t xml:space="preserve">Ricarda-Huch </w:t>
+        <w:t>Ricarda-</w:t>
+      </w:r>
+      <w:proofErr w:type="spellStart"/>
+      <w:r>
+        <w:rPr>
+          <w:rFonts w:cstheme="minorHAnsi"/>
+          <w:lang w:val="en-US"/>
+        </w:rPr>
+        <w:t>Huch</w:t>
+      </w:r>
+      <w:proofErr w:type="spellEnd"/>
+      <w:r>
+        <w:rPr>
+          <w:rFonts w:cstheme="minorHAnsi"/>
+          <w:lang w:val="en-US"/>
+        </w:rPr>
+        <w:t xml:space="preserve"> </w:t>
       </w:r>
       <w:r>
         <w:rPr>
@@ -1198,7 +1414,23 @@
           <w:rFonts w:cstheme="minorHAnsi"/>
           <w:lang w:val="en-US"/>
         </w:rPr>
-        <w:t xml:space="preserve"> in Latin, English, math, biology and chemistry</w:t>
+        <w:t xml:space="preserve"> in Latin, English, math, </w:t>
+      </w:r>
+      <w:proofErr w:type="gramStart"/>
+      <w:r>
+        <w:rPr>
+          <w:rFonts w:cstheme="minorHAnsi"/>
+          <w:lang w:val="en-US"/>
+        </w:rPr>
+        <w:t>biology</w:t>
+      </w:r>
+      <w:proofErr w:type="gramEnd"/>
+      <w:r>
+        <w:rPr>
+          <w:rFonts w:cstheme="minorHAnsi"/>
+          <w:lang w:val="en-US"/>
+        </w:rPr>
+        <w:t xml:space="preserve"> and chemistry</w:t>
       </w:r>
       <w:r>
         <w:rPr>
@@ -1344,8 +1576,17 @@
           <w:rFonts w:cstheme="minorHAnsi"/>
           <w:lang w:val="en-US"/>
         </w:rPr>
-        <w:t>, statistical modeling</w:t>
-      </w:r>
+        <w:t xml:space="preserve">, statistical </w:t>
+      </w:r>
+      <w:proofErr w:type="gramStart"/>
+      <w:r>
+        <w:rPr>
+          <w:rFonts w:cstheme="minorHAnsi"/>
+          <w:lang w:val="en-US"/>
+        </w:rPr>
+        <w:t>modeling</w:t>
+      </w:r>
+      <w:proofErr w:type="gramEnd"/>
       <w:r>
         <w:rPr>
           <w:rFonts w:cstheme="minorHAnsi"/>
@@ -1558,14 +1799,62 @@
           <w:rFonts w:cstheme="minorHAnsi"/>
           <w:lang w:val="en-US"/>
         </w:rPr>
-        <w:t xml:space="preserve"> 18 channel microdrive construction for neuronal recordings. Assisting in stereotaxic surgical implantation of microdrives and electrodes for single unit recordings in awake-behaving pigeons targeting the medial striatum</w:t>
-      </w:r>
-      <w:r>
-        <w:rPr>
-          <w:rFonts w:cstheme="minorHAnsi"/>
-          <w:lang w:val="en-US"/>
-        </w:rPr>
-        <w:t xml:space="preserve"> (MSt). Assisting in surgical viral injection for </w:t>
+        <w:t xml:space="preserve"> 18 channel </w:t>
+      </w:r>
+      <w:proofErr w:type="spellStart"/>
+      <w:r>
+        <w:rPr>
+          <w:rFonts w:cstheme="minorHAnsi"/>
+          <w:lang w:val="en-US"/>
+        </w:rPr>
+        <w:t>microdrive</w:t>
+      </w:r>
+      <w:proofErr w:type="spellEnd"/>
+      <w:r>
+        <w:rPr>
+          <w:rFonts w:cstheme="minorHAnsi"/>
+          <w:lang w:val="en-US"/>
+        </w:rPr>
+        <w:t xml:space="preserve"> construction for neuronal recordings. Assisting in stereotaxic surgical implantation of </w:t>
+      </w:r>
+      <w:proofErr w:type="spellStart"/>
+      <w:r>
+        <w:rPr>
+          <w:rFonts w:cstheme="minorHAnsi"/>
+          <w:lang w:val="en-US"/>
+        </w:rPr>
+        <w:t>microdrives</w:t>
+      </w:r>
+      <w:proofErr w:type="spellEnd"/>
+      <w:r>
+        <w:rPr>
+          <w:rFonts w:cstheme="minorHAnsi"/>
+          <w:lang w:val="en-US"/>
+        </w:rPr>
+        <w:t xml:space="preserve"> and electrodes for single unit recordings in awake-behaving pigeons targeting the medial striatum</w:t>
+      </w:r>
+      <w:r>
+        <w:rPr>
+          <w:rFonts w:cstheme="minorHAnsi"/>
+          <w:lang w:val="en-US"/>
+        </w:rPr>
+        <w:t xml:space="preserve"> (</w:t>
+      </w:r>
+      <w:proofErr w:type="spellStart"/>
+      <w:r>
+        <w:rPr>
+          <w:rFonts w:cstheme="minorHAnsi"/>
+          <w:lang w:val="en-US"/>
+        </w:rPr>
+        <w:t>MSt</w:t>
+      </w:r>
+      <w:proofErr w:type="spellEnd"/>
+      <w:r>
+        <w:rPr>
+          <w:rFonts w:cstheme="minorHAnsi"/>
+          <w:lang w:val="en-US"/>
+        </w:rPr>
+        <w:t xml:space="preserve">). Assisting in surgical viral injection for </w:t>
       </w:r>
       <w:r>
         <w:rPr>
@@ -1605,8 +1894,17 @@
           <w:rFonts w:cstheme="minorHAnsi"/>
           <w:lang w:val="en-US"/>
         </w:rPr>
-        <w:t xml:space="preserve"> German (native), English (proficient, Cambridge English Certificate ESOL International, C1), Latinum</w:t>
-      </w:r>
+        <w:t xml:space="preserve"> German (native), English (proficient, Cambridge English Certificate ESOL International, C1), </w:t>
+      </w:r>
+      <w:proofErr w:type="spellStart"/>
+      <w:r>
+        <w:rPr>
+          <w:rFonts w:cstheme="minorHAnsi"/>
+          <w:lang w:val="en-US"/>
+        </w:rPr>
+        <w:t>Latinum</w:t>
+      </w:r>
+      <w:proofErr w:type="spellEnd"/>
     </w:p>
     <w:p>
       <w:pPr>
@@ -1747,7 +2045,23 @@
           <w:rFonts w:cstheme="minorHAnsi"/>
           <w:color w:val="000000" w:themeColor="text1"/>
         </w:rPr>
-        <w:t xml:space="preserve"> What factors determine whether individuals with specific attributes are more vulnerable or resilient when they are subject to ostracism? How can we employ social psychological constructs and models profitably for society (including education systems, businesses and organizations, </w:t>
+        <w:t xml:space="preserve"> What factors determine whether individuals with specific attributes are more vulnerable or resilient when they are subject to ostracism? How can we employ social psychological constructs and models profitably for society (including education systems, </w:t>
+      </w:r>
+      <w:proofErr w:type="gramStart"/>
+      <w:r>
+        <w:rPr>
+          <w:rFonts w:cstheme="minorHAnsi"/>
+          <w:color w:val="000000" w:themeColor="text1"/>
+        </w:rPr>
+        <w:t>businesses</w:t>
+      </w:r>
+      <w:proofErr w:type="gramEnd"/>
+      <w:r>
+        <w:rPr>
+          <w:rFonts w:cstheme="minorHAnsi"/>
+          <w:color w:val="000000" w:themeColor="text1"/>
+        </w:rPr>
+        <w:t xml:space="preserve"> and organizations, </w:t>
       </w:r>
       <w:r>
         <w:rPr>
@@ -1936,6 +2250,7 @@
           <w:lang w:val="en-US"/>
         </w:rPr>
       </w:pPr>
+      <w:proofErr w:type="spellStart"/>
       <w:r>
         <w:rPr>
           <w:rFonts w:cstheme="minorHAnsi"/>
@@ -1945,149 +2260,9 @@
           <w:iCs/>
           <w:lang w:val="en-US"/>
         </w:rPr>
-        <w:t>BEaHEAD Initiative for students with a refugee background</w:t>
-      </w:r>
-    </w:p>
-    <w:p>
-      <w:pPr>
-        <w:spacing w:after="0"/>
-        <w:rPr>
-          <w:rFonts w:cstheme="minorHAnsi"/>
-          <w:lang w:val="en-US"/>
-        </w:rPr>
-      </w:pPr>
-      <w:r>
-        <w:rPr>
-          <w:rFonts w:cstheme="minorHAnsi"/>
-          <w:lang w:val="en-US"/>
-        </w:rPr>
-        <w:t>Mar 2020 – Present</w:t>
-      </w:r>
-    </w:p>
-    <w:p>
-      <w:pPr>
-        <w:rPr>
-          <w:rFonts w:cstheme="minorHAnsi"/>
-          <w:lang w:val="en-US"/>
-        </w:rPr>
-      </w:pPr>
-      <w:r>
-        <w:rPr>
-          <w:rFonts w:cstheme="minorHAnsi"/>
-          <w:lang w:val="en-US"/>
-        </w:rPr>
-        <w:t>Department of</w:t>
-      </w:r>
-      <w:r>
-        <w:rPr>
-          <w:rFonts w:cstheme="minorHAnsi"/>
-          <w:lang w:val="en-US"/>
-        </w:rPr>
-        <w:t xml:space="preserve"> </w:t>
-      </w:r>
-      <w:r>
-        <w:rPr>
-          <w:rFonts w:cstheme="minorHAnsi"/>
-          <w:lang w:val="en-US"/>
-        </w:rPr>
-        <w:t>P</w:t>
-      </w:r>
-      <w:r>
-        <w:rPr>
-          <w:rFonts w:cstheme="minorHAnsi"/>
-          <w:lang w:val="en-US"/>
-        </w:rPr>
-        <w:t>sychology and the International Office of the Ruhr-University Bochum – Germany</w:t>
-      </w:r>
-    </w:p>
-    <w:p>
-      <w:pPr>
-        <w:rPr>
-          <w:rFonts w:cstheme="minorHAnsi"/>
-          <w:lang w:val="en-US"/>
-        </w:rPr>
-      </w:pPr>
-      <w:r>
-        <w:rPr>
-          <w:rFonts w:cstheme="minorHAnsi"/>
-          <w:lang w:val="en-US"/>
-        </w:rPr>
-        <w:t xml:space="preserve">Psychoeducation and peer support for students who have </w:t>
-      </w:r>
-      <w:r>
-        <w:rPr>
-          <w:rFonts w:cstheme="minorHAnsi"/>
-          <w:lang w:val="en-US"/>
-        </w:rPr>
-        <w:t xml:space="preserve">recently come to Germany to escape from </w:t>
-      </w:r>
-      <w:r>
-        <w:rPr>
-          <w:rFonts w:cstheme="minorHAnsi"/>
-          <w:lang w:val="en-US"/>
-        </w:rPr>
-        <w:t>armed conflicts</w:t>
-      </w:r>
-      <w:r>
-        <w:rPr>
-          <w:rFonts w:cstheme="minorHAnsi"/>
-          <w:lang w:val="en-US"/>
-        </w:rPr>
-        <w:t xml:space="preserve"> or prosecution</w:t>
-      </w:r>
-      <w:r>
-        <w:rPr>
-          <w:rFonts w:cstheme="minorHAnsi"/>
-          <w:lang w:val="en-US"/>
-        </w:rPr>
-        <w:t xml:space="preserve"> of any kind</w:t>
-      </w:r>
-      <w:r>
-        <w:rPr>
-          <w:rFonts w:cstheme="minorHAnsi"/>
-          <w:lang w:val="en-US"/>
-        </w:rPr>
-        <w:t xml:space="preserve">. </w:t>
-      </w:r>
-      <w:r>
-        <w:rPr>
-          <w:rFonts w:cstheme="minorHAnsi"/>
-          <w:lang w:val="en-US"/>
-        </w:rPr>
-        <w:t xml:space="preserve">The information we provide about psychological topics, such as positive psychology, PTSD, or depression, are reviewed by professionals from the Department of Psychology. </w:t>
-      </w:r>
-      <w:r>
-        <w:rPr>
-          <w:rFonts w:cstheme="minorHAnsi"/>
-          <w:lang w:val="en-US"/>
-        </w:rPr>
-        <w:t xml:space="preserve">As senior psychology students we offer support to </w:t>
-      </w:r>
-      <w:r>
-        <w:rPr>
-          <w:rFonts w:cstheme="minorHAnsi"/>
-          <w:lang w:val="en-US"/>
-        </w:rPr>
-        <w:t>those</w:t>
-      </w:r>
-      <w:r>
-        <w:rPr>
-          <w:rFonts w:cstheme="minorHAnsi"/>
-          <w:lang w:val="en-US"/>
-        </w:rPr>
-        <w:t xml:space="preserve"> students, who are currently finding their way into a new campus, culture, language and more. </w:t>
-      </w:r>
-    </w:p>
-    <w:p>
-      <w:pPr>
-        <w:spacing w:after="0"/>
-        <w:rPr>
-          <w:rFonts w:cstheme="minorHAnsi"/>
-          <w:b/>
-          <w:bCs/>
-          <w:lang w:val="en-US"/>
-        </w:rPr>
-      </w:pPr>
+        <w:t>BEaHEAD</w:t>
+      </w:r>
+      <w:proofErr w:type="spellEnd"/>
       <w:r>
         <w:rPr>
           <w:rFonts w:cstheme="minorHAnsi"/>
@@ -2097,7 +2272,183 @@
           <w:iCs/>
           <w:lang w:val="en-US"/>
         </w:rPr>
-        <w:t>Walk In Ruhr</w:t>
+        <w:t xml:space="preserve"> Initiative for students with a refugee background</w:t>
+      </w:r>
+    </w:p>
+    <w:p>
+      <w:pPr>
+        <w:spacing w:after="0"/>
+        <w:rPr>
+          <w:rFonts w:cstheme="minorHAnsi"/>
+          <w:lang w:val="en-US"/>
+        </w:rPr>
+      </w:pPr>
+      <w:r>
+        <w:rPr>
+          <w:rFonts w:cstheme="minorHAnsi"/>
+          <w:lang w:val="en-US"/>
+        </w:rPr>
+        <w:t>Mar 2020 – Present</w:t>
+      </w:r>
+    </w:p>
+    <w:p>
+      <w:pPr>
+        <w:rPr>
+          <w:rFonts w:cstheme="minorHAnsi"/>
+          <w:lang w:val="en-US"/>
+        </w:rPr>
+      </w:pPr>
+      <w:r>
+        <w:rPr>
+          <w:rFonts w:cstheme="minorHAnsi"/>
+          <w:lang w:val="en-US"/>
+        </w:rPr>
+        <w:t>Department of</w:t>
+      </w:r>
+      <w:r>
+        <w:rPr>
+          <w:rFonts w:cstheme="minorHAnsi"/>
+          <w:lang w:val="en-US"/>
+        </w:rPr>
+        <w:t xml:space="preserve"> </w:t>
+      </w:r>
+      <w:r>
+        <w:rPr>
+          <w:rFonts w:cstheme="minorHAnsi"/>
+          <w:lang w:val="en-US"/>
+        </w:rPr>
+        <w:t>P</w:t>
+      </w:r>
+      <w:r>
+        <w:rPr>
+          <w:rFonts w:cstheme="minorHAnsi"/>
+          <w:lang w:val="en-US"/>
+        </w:rPr>
+        <w:t>sychology and the International Office of the Ruhr-University Bochum – Germany</w:t>
+      </w:r>
+    </w:p>
+    <w:p>
+      <w:pPr>
+        <w:rPr>
+          <w:rFonts w:cstheme="minorHAnsi"/>
+          <w:lang w:val="en-US"/>
+        </w:rPr>
+      </w:pPr>
+      <w:r>
+        <w:rPr>
+          <w:rFonts w:cstheme="minorHAnsi"/>
+          <w:lang w:val="en-US"/>
+        </w:rPr>
+        <w:t xml:space="preserve">Psychoeducation and peer support for students who have </w:t>
+      </w:r>
+      <w:r>
+        <w:rPr>
+          <w:rFonts w:cstheme="minorHAnsi"/>
+          <w:lang w:val="en-US"/>
+        </w:rPr>
+        <w:t xml:space="preserve">recently come to Germany to escape from </w:t>
+      </w:r>
+      <w:r>
+        <w:rPr>
+          <w:rFonts w:cstheme="minorHAnsi"/>
+          <w:lang w:val="en-US"/>
+        </w:rPr>
+        <w:t>armed conflicts</w:t>
+      </w:r>
+      <w:r>
+        <w:rPr>
+          <w:rFonts w:cstheme="minorHAnsi"/>
+          <w:lang w:val="en-US"/>
+        </w:rPr>
+        <w:t xml:space="preserve"> or prosecution</w:t>
+      </w:r>
+      <w:r>
+        <w:rPr>
+          <w:rFonts w:cstheme="minorHAnsi"/>
+          <w:lang w:val="en-US"/>
+        </w:rPr>
+        <w:t xml:space="preserve"> of any kind</w:t>
+      </w:r>
+      <w:r>
+        <w:rPr>
+          <w:rFonts w:cstheme="minorHAnsi"/>
+          <w:lang w:val="en-US"/>
+        </w:rPr>
+        <w:t xml:space="preserve">. </w:t>
+      </w:r>
+      <w:r>
+        <w:rPr>
+          <w:rFonts w:cstheme="minorHAnsi"/>
+          <w:lang w:val="en-US"/>
+        </w:rPr>
+        <w:t xml:space="preserve">The information we provide about psychological topics, such as positive psychology, PTSD, or depression, are reviewed by professionals from the Department of Psychology. </w:t>
+      </w:r>
+      <w:r>
+        <w:rPr>
+          <w:rFonts w:cstheme="minorHAnsi"/>
+          <w:lang w:val="en-US"/>
+        </w:rPr>
+        <w:t xml:space="preserve">As senior psychology students we offer support to </w:t>
+      </w:r>
+      <w:r>
+        <w:rPr>
+          <w:rFonts w:cstheme="minorHAnsi"/>
+          <w:lang w:val="en-US"/>
+        </w:rPr>
+        <w:t>those</w:t>
+      </w:r>
+      <w:r>
+        <w:rPr>
+          <w:rFonts w:cstheme="minorHAnsi"/>
+          <w:lang w:val="en-US"/>
+        </w:rPr>
+        <w:t xml:space="preserve"> students, who are currently finding their way into a new campus, culture, language and more. </w:t>
+      </w:r>
+    </w:p>
+    <w:p>
+      <w:pPr>
+        <w:spacing w:after="0"/>
+        <w:rPr>
+          <w:rFonts w:cstheme="minorHAnsi"/>
+          <w:b/>
+          <w:bCs/>
+          <w:lang w:val="en-US"/>
+        </w:rPr>
+      </w:pPr>
+      <w:r>
+        <w:rPr>
+          <w:rFonts w:cstheme="minorHAnsi"/>
+          <w:b/>
+          <w:bCs/>
+          <w:i/>
+          <w:iCs/>
+          <w:lang w:val="en-US"/>
+        </w:rPr>
+        <w:t xml:space="preserve">Walk </w:t>
+      </w:r>
+      <w:proofErr w:type="gramStart"/>
+      <w:r>
+        <w:rPr>
+          <w:rFonts w:cstheme="minorHAnsi"/>
+          <w:b/>
+          <w:bCs/>
+          <w:i/>
+          <w:iCs/>
+          <w:lang w:val="en-US"/>
+        </w:rPr>
+        <w:t>In</w:t>
+      </w:r>
+      <w:proofErr w:type="gramEnd"/>
+      <w:r>
+        <w:rPr>
+          <w:rFonts w:cstheme="minorHAnsi"/>
+          <w:b/>
+          <w:bCs/>
+          <w:i/>
+          <w:iCs/>
+          <w:lang w:val="en-US"/>
+        </w:rPr>
+        <w:t xml:space="preserve"> Ruhr</w:t>
       </w:r>
       <w:r>
         <w:rPr>
@@ -2284,6 +2635,68 @@
         <w:spacing w:after="0"/>
         <w:rPr>
           <w:rFonts w:cstheme="minorHAnsi"/>
+        </w:rPr>
+      </w:pPr>
+      <w:r>
+        <w:rPr>
+          <w:rFonts w:cstheme="minorHAnsi"/>
+        </w:rPr>
+        <w:t xml:space="preserve">Professor </w:t>
+      </w:r>
+      <w:proofErr w:type="spellStart"/>
+      <w:r>
+        <w:rPr>
+          <w:rFonts w:cstheme="minorHAnsi"/>
+        </w:rPr>
+        <w:t>Maike</w:t>
+      </w:r>
+      <w:proofErr w:type="spellEnd"/>
+      <w:r>
+        <w:rPr>
+          <w:rFonts w:cstheme="minorHAnsi"/>
+        </w:rPr>
+        <w:t xml:space="preserve"> </w:t>
+      </w:r>
+      <w:proofErr w:type="spellStart"/>
+      <w:r>
+        <w:rPr>
+          <w:rFonts w:cstheme="minorHAnsi"/>
+        </w:rPr>
+        <w:t>Luhmann</w:t>
+      </w:r>
+      <w:proofErr w:type="spellEnd"/>
+      <w:r>
+        <w:rPr>
+          <w:rFonts w:cstheme="minorHAnsi"/>
+        </w:rPr>
+        <w:t xml:space="preserve"> (maike.luhmann@rub.de)</w:t>
+      </w:r>
+    </w:p>
+    <w:p>
+      <w:pPr>
+        <w:spacing w:after="0"/>
+        <w:rPr>
+          <w:rFonts w:cstheme="minorHAnsi"/>
+        </w:rPr>
+      </w:pPr>
+      <w:r>
+        <w:rPr>
+          <w:rFonts w:cstheme="minorHAnsi"/>
+        </w:rPr>
+        <w:t xml:space="preserve">Professor Mike Colombo </w:t>
+      </w:r>
+      <w:r>
+        <w:rPr>
+          <w:rFonts w:cstheme="minorHAnsi"/>
+        </w:rPr>
+        <w:t xml:space="preserve">(mike.colombo@otago.ac.nz) </w:t>
+      </w:r>
+    </w:p>
+    <w:p>
+      <w:pPr>
+        <w:spacing w:after="0"/>
+        <w:rPr>
+          <w:rFonts w:cstheme="minorHAnsi"/>
           <w:lang w:val="de-DE"/>
         </w:rPr>
       </w:pPr>
@@ -2292,43 +2705,23 @@
           <w:rFonts w:cstheme="minorHAnsi"/>
           <w:lang w:val="de-DE"/>
         </w:rPr>
-        <w:t>Professor Maike Luhmann (maike.luhmann@rub.de)</w:t>
-      </w:r>
-    </w:p>
-    <w:p>
-      <w:pPr>
-        <w:spacing w:after="0"/>
-        <w:rPr>
-          <w:rFonts w:cstheme="minorHAnsi"/>
-        </w:rPr>
-      </w:pPr>
-      <w:r>
-        <w:rPr>
-          <w:rFonts w:cstheme="minorHAnsi"/>
-        </w:rPr>
-        <w:t xml:space="preserve">Professor Mike Colombo </w:t>
-      </w:r>
-      <w:r>
-        <w:rPr>
-          <w:rFonts w:cstheme="minorHAnsi"/>
-        </w:rPr>
-        <w:t xml:space="preserve">(mike.colombo@otago.ac.nz) </w:t>
-      </w:r>
-    </w:p>
-    <w:p>
-      <w:pPr>
-        <w:spacing w:after="0"/>
+        <w:t xml:space="preserve">Professor Onur </w:t>
+      </w:r>
+      <w:proofErr w:type="spellStart"/>
+      <w:r>
         <w:rPr>
           <w:rFonts w:cstheme="minorHAnsi"/>
           <w:lang w:val="de-DE"/>
         </w:rPr>
-      </w:pPr>
+        <w:t>Guentuerkuen</w:t>
+      </w:r>
+      <w:proofErr w:type="spellEnd"/>
       <w:r>
         <w:rPr>
           <w:rFonts w:cstheme="minorHAnsi"/>
           <w:lang w:val="de-DE"/>
         </w:rPr>
-        <w:t>Professor Onur Guentuerkuen (onur.guentuerkuen@rub.de)</w:t>
+        <w:t xml:space="preserve"> (onur.guentuerkuen@rub.de)</w:t>
       </w:r>
     </w:p>
     <w:sectPr>

</xml_diff>